<commit_message>
Added some extra files
</commit_message>
<xml_diff>
--- a/testing/WML/testing ground/testing ground.docx
+++ b/testing/WML/testing ground/testing ground.docx
@@ -938,4 +938,77 @@
     <w:basedOn w:va="style0"/>
   </w:style>
 </w:styles>
+</file>
+
+<file path=customXML/item1.xml><?xml version="1.0" encoding="utf-8"?>
+<b:Sources xmlns:b="http://schemas.openxmlformats.org/officeDocument/2006/bibliography" xmlns="http://schemas.openxmlformats.org/officeDocument/2006/bibliography" SelectedStyle="\APA.XSL" StyleName="APA">
+  <b:Source>
+    <b:Tag>met55</b:Tag>
+    <b:SourceType>Book</b:SourceType>
+    <b:Guid>{7715250D-85B2-425D-8CA1-DE7A85F51F2C}</b:Guid>
+    <b:Author>
+      <b:Author>
+        <b:NameList>
+          <b:Person>
+            <b:Last>greatest</b:Last>
+            <b:First>me</b:First>
+            <b:Middle>the</b:Middle>
+          </b:Person>
+        </b:NameList>
+      </b:Author>
+    </b:Author>
+    <b:Title>I am great</b:Title>
+    <b:Year>15555</b:Year>
+    <b:City>bremen</b:City>
+    <b:Publisher>Me</b:Publisher>
+    <b:RefOrder>1</b:RefOrder>
+  </b:Source>
+  <b:Source>
+    <b:Tag>Als14</b:Tag>
+    <b:SourceType>Book</b:SourceType>
+    <b:Guid>{ABE01A06-5B71-4860-AB79-6A2620A9E170}</b:Guid>
+    <b:Author>
+      <b:Author>
+        <b:NameList>
+          <b:Person>
+            <b:Last>me</b:Last>
+            <b:First>Also</b:First>
+          </b:Person>
+        </b:NameList>
+      </b:Author>
+    </b:Author>
+    <b:Title>asdfasdfsadfasdf</b:Title>
+    <b:Year>141414</b:Year>
+    <b:City>asdfasdfasdfasdf</b:City>
+    <b:Publisher>124661514511</b:Publisher>
+    <b:RefOrder>2</b:RefOrder>
+  </b:Source>
+  <b:Source>
+    <b:Tag>asddf</b:Tag>
+    <b:SourceType>Book</b:SourceType>
+    <b:Guid>{CBEB331E-FA91-43F6-A92E-F05DD8C695D2}</b:Guid>
+    <b:Author>
+      <b:Author>
+        <b:NameList>
+          <b:Person>
+            <b:Last>asdfasfsadfa</b:Last>
+          </b:Person>
+        </b:NameList>
+      </b:Author>
+    </b:Author>
+    <b:Title>asdfasdfasdfadfasdf</b:Title>
+    <b:Year>asdfsadf</b:Year>
+    <b:City>asdfas</b:City>
+    <b:Publisher>sdfasfsadfsadfsafd</b:Publisher>
+    <b:RefOrder>3</b:RefOrder>
+  </b:Source>
+</b:Sources>
+</file>
+
+<file path=customXML/itemProps1.xml><?xml version="1.0" encoding="utf-8"?>
+<ds:datastoreItem xmlns:ds="http://schemas.openxmlformats.org/officeDocument/2006/customXml" ds:itemID="{614CF926-7AF7-464F-BB26-4E380B574779}">
+  <ds:schemaRefs>
+    <ds:schemaRef ds:uri="http://schemas.openxmlformats.org/officeDocument/2006/bibliography"/>
+  </ds:schemaRefs>
+</ds:datastoreItem>
 </file>
</xml_diff>